<commit_message>
Before I fuck references again
</commit_message>
<xml_diff>
--- a/Term2/CommunicatingDataScience/IndividualReport/IndividualReport.docx
+++ b/Term2/CommunicatingDataScience/IndividualReport/IndividualReport.docx
@@ -53,14 +53,14 @@
         <w:p>
           <w:r>
             <w:fldChar w:fldCharType="begin" w:dirty="true"/>
-            <w:instrText xml:space="preserve">TOC \o "1-3" \h \z \u</w:instrText>
+            <w:instrText xml:space="preserve">TOC \o "1-4" \h \z \u</w:instrText>
             <w:fldChar w:fldCharType="separate"/>
             <w:fldChar w:fldCharType="end"/>
           </w:r>
         </w:p>
       </w:sdtContent>
     </w:sdt>
-    <w:bookmarkStart w:id="20" w:name="introduction"/>
+    <w:bookmarkStart w:id="23" w:name="sec-introduction1"/>
     <w:p>
       <w:pPr>
         <w:pStyle w:val="Heading2"/>
@@ -69,40 +69,167 @@
         <w:t xml:space="preserve">Introduction</w:t>
       </w:r>
     </w:p>
+    <w:bookmarkStart w:id="20" w:name="sec-introduction2"/>
+    <w:p>
+      <w:pPr>
+        <w:pStyle w:val="Heading3"/>
+      </w:pPr>
+      <w:r>
+        <w:t xml:space="preserve">Introduction</w:t>
+      </w:r>
+    </w:p>
     <w:p>
       <w:pPr>
         <w:pStyle w:val="FirstParagraph"/>
       </w:pPr>
       <w:r>
-        <w:t xml:space="preserve">I. Introduction</w:t>
-      </w:r>
-      <w:r>
-        <w:t xml:space="preserve"> </w:t>
-      </w:r>
-      <w:r>
-        <w:t xml:space="preserve">A. Background and context</w:t>
-      </w:r>
-      <w:r>
-        <w:t xml:space="preserve"> </w:t>
-      </w:r>
-      <w:r>
-        <w:t xml:space="preserve">B. Purpose and objectives of the report</w:t>
-      </w:r>
-      <w:r>
-        <w:t xml:space="preserve"> </w:t>
-      </w:r>
-      <w:r>
-        <w:t xml:space="preserve">C. Scope and limitations of the report</w:t>
+        <w:t xml:space="preserve">Atlantic cod also known by its scientific name Gadus morhua is one of the most commercially important fish species in the world, with a long history of human exploitation dating back to the 10th century during by the Vikings</w:t>
+      </w:r>
+      <w:r>
+        <w:t xml:space="preserve"> </w:t>
+      </w:r>
+      <w:r>
+        <w:t xml:space="preserve">Kurlansky (1998a)</w:t>
+      </w:r>
+      <w:r>
+        <w:t xml:space="preserve">.</w:t>
+      </w:r>
+    </w:p>
+    <w:p>
+      <w:pPr>
+        <w:pStyle w:val="BodyText"/>
+      </w:pPr>
+      <w:r>
+        <w:t xml:space="preserve">This species has been an important source of food and income for coastal communities across the North Atlantic region, supporting a vast industry of fishermen, processors, and distributors for centuries. However, the sustainability of the Atlantic cod fishery has been increasingly threatened in recent years due to overfishing, habitat destruction, and climate change.</w:t>
+      </w:r>
+    </w:p>
+    <w:p>
+      <w:pPr>
+        <w:pStyle w:val="BodyText"/>
+      </w:pPr>
+      <w:r>
+        <w:t xml:space="preserve">The warming of ocean waters, caused by increasing greenhouse gas emissions, has altered the biology, ecology, and behaviour of Atlantic cod, leading to declines in population and distribution. These changes have had significant impacts on the commercial fishing industry, which has relied heavily on Atlantic cod as a source of income and food for centuries.</w:t>
+      </w:r>
+    </w:p>
+    <w:p>
+      <w:pPr>
+        <w:pStyle w:val="BodyText"/>
+      </w:pPr>
+      <w:r>
+        <w:t xml:space="preserve">In recent years, scientific research and policy efforts have been focused on understanding the impacts of climate change on Atlantic cod, and developing sustainable fishing strategies that take into account the changing environmental conditions.</w:t>
+      </w:r>
+    </w:p>
+    <w:p>
+      <w:pPr>
+        <w:pStyle w:val="BodyText"/>
+      </w:pPr>
+      <w:r>
+        <w:t xml:space="preserve">This report aims to review the current state of knowledge on the impact of climate change on Atlantic cod, including the ecological and environmental factors that shape its distribution and abundance, considering some of the socio-economic implications of its decline, and the strategies for sustainable management and conservation in the face of climate change.</w:t>
+      </w:r>
+    </w:p>
+    <w:p>
+      <w:pPr>
+        <w:pStyle w:val="BodyText"/>
+      </w:pPr>
+      <w:r>
+        <w:t xml:space="preserve">Through an analysis of the data regarding sea surface temperature increase and fishing, this report seeks to contribute to a more comprehensive and evidence-based understanding of the challenges associated with the Atlantic cod fishery in the era of climate change.</w:t>
       </w:r>
     </w:p>
     <w:bookmarkEnd w:id="20"/>
-    <w:bookmarkStart w:id="21" w:name="introduction-1"/>
+    <w:bookmarkStart w:id="21" w:name="background-and-context"/>
+    <w:p>
+      <w:pPr>
+        <w:pStyle w:val="Heading3"/>
+      </w:pPr>
+      <w:r>
+        <w:t xml:space="preserve">Background and context</w:t>
+      </w:r>
+    </w:p>
+    <w:p>
+      <w:pPr>
+        <w:pStyle w:val="FirstParagraph"/>
+      </w:pPr>
+      <w:r>
+        <w:t xml:space="preserve">Atlantic cod fishing has a long and complex history that dates back to at least the 11th century. Cod was a vital food source for European colonizers and became one of the most important commercial fish species in the North Atlantic.</w:t>
+      </w:r>
+    </w:p>
+    <w:p>
+      <w:pPr>
+        <w:pStyle w:val="BodyText"/>
+      </w:pPr>
+      <w:r>
+        <w:t xml:space="preserve">The first recorded European explorers to fish for cod in North America were the Vikings, who fished for cod off the coast of Newfoundland around 1000 AD. Later, in the 15th and 16th centuries, European fishermen established seasonal fishing camps along the New England nicknaming it Cape Cod</w:t>
+      </w:r>
+      <w:r>
+        <w:t xml:space="preserve"> </w:t>
+      </w:r>
+      <w:r>
+        <w:t xml:space="preserve">Kurlansky (1998b)</w:t>
+      </w:r>
+      <w:r>
+        <w:t xml:space="preserve">.</w:t>
+      </w:r>
+    </w:p>
+    <w:p>
+      <w:pPr>
+        <w:pStyle w:val="BodyText"/>
+      </w:pPr>
+      <w:r>
+        <w:t xml:space="preserve">As European fishing fleets grew in size and range, they began to explore deeper waters and more distant fishing grounds, leading to the development of large-scale commercial fishing operations. By the late 18th century, French and English fleets were competing for the rich cod fisheries of the Grand Banks and other areas leading to the modernization and a significant increase of cod fishing</w:t>
+      </w:r>
+      <w:r>
+        <w:t xml:space="preserve"> </w:t>
+      </w:r>
+      <w:r>
+        <w:t xml:space="preserve">Kurlansky (1998c)</w:t>
+      </w:r>
+      <w:r>
+        <w:t xml:space="preserve">.</w:t>
+      </w:r>
+    </w:p>
+    <w:p>
+      <w:pPr>
+        <w:pStyle w:val="BodyText"/>
+      </w:pPr>
+      <w:r>
+        <w:t xml:space="preserve">As such from its beginning of being an important food source, to its increased values in trade as a commodity and its increased in significance culturally due to it becoming a staple of many coastal diets and the naval development that produced experienced seamen and naval infrastructure that was required during the naval arms race of the colonial era.</w:t>
+      </w:r>
+    </w:p>
+    <w:bookmarkEnd w:id="21"/>
+    <w:bookmarkStart w:id="22" w:name="objectives"/>
+    <w:p>
+      <w:pPr>
+        <w:pStyle w:val="Heading3"/>
+      </w:pPr>
+      <w:r>
+        <w:t xml:space="preserve">Objectives</w:t>
+      </w:r>
+    </w:p>
+    <w:p>
+      <w:pPr>
+        <w:pStyle w:val="FirstParagraph"/>
+      </w:pPr>
+      <w:r>
+        <w:t xml:space="preserve">The report aims to analyse the impacts of climate change on Atlantic cod fisheries in Iceland, Norway, Denmark and Scotland. The objectives of the report include evaluating the state of Atlantic cod fisheries from 1950 to 2010, identifying the scientific evidence linking climate change to changes in Atlantic cod’s biology, ecology, and behaviour, identifying the key challenges facing the fisheries, and examining potential innovative management approaches to promote the resilience, adaptation, and sustainability of Atlantic cod fisheries.</w:t>
+      </w:r>
+    </w:p>
+    <w:p>
+      <w:pPr>
+        <w:pStyle w:val="BodyText"/>
+      </w:pPr>
+      <w:r>
+        <w:t xml:space="preserve">The countries of Iceland, Norway and Denmark were chosen due to their availability of cod in their natural waters, the economy value of the fish and the long lasting traditions of cod consumption from the Viking era.</w:t>
+      </w:r>
+    </w:p>
+    <w:bookmarkEnd w:id="22"/>
+    <w:bookmarkEnd w:id="23"/>
+    <w:bookmarkStart w:id="25" w:name="specify-why-these-countries"/>
     <w:p>
       <w:pPr>
         <w:pStyle w:val="Heading2"/>
       </w:pPr>
       <w:r>
-        <w:t xml:space="preserve">Introduction</w:t>
+        <w:t xml:space="preserve">specify why these countries</w:t>
       </w:r>
     </w:p>
     <w:p>
@@ -110,24 +237,241 @@
         <w:pStyle w:val="FirstParagraph"/>
       </w:pPr>
       <w:r>
-        <w:t xml:space="preserve">Atlantic cod also known by its scientific name Gadus morhua is one of the most commercially important fish species in the world, with a long history of human exploitation dating back to the 10th century during by the Vikings</w:t>
-      </w:r>
-      <w:r>
-        <w:t xml:space="preserve"> </w:t>
-      </w:r>
-      <w:r>
-        <w:t xml:space="preserve">Kurlansky (1998a)</w:t>
+        <w:t xml:space="preserve">iceland, norway gdp</w:t>
+      </w:r>
+    </w:p>
+    <w:p>
+      <w:pPr>
+        <w:pStyle w:val="BodyText"/>
+      </w:pPr>
+      <w:r>
+        <w:t xml:space="preserve">proof of cultural significance on these countries</w:t>
+      </w:r>
+    </w:p>
+    <w:p>
+      <w:pPr>
+        <w:pStyle w:val="BodyText"/>
+      </w:pPr>
+      <w:r>
+        <w:t xml:space="preserve">Overall, the report aims to provide a comprehensive analysis of the ecological consequences of climate change on Atlantic cod fisheries and propose strategies for adaptation and mitigation. exhaustion of code fisheries (fishing quotas, alternative fishing, like fishlike code pangaceas)</w:t>
+      </w:r>
+    </w:p>
+    <w:bookmarkStart w:id="24" w:name="scope-and-limitations"/>
+    <w:p>
+      <w:pPr>
+        <w:pStyle w:val="Heading3"/>
+      </w:pPr>
+      <w:r>
+        <w:t xml:space="preserve">Scope and limitations</w:t>
+      </w:r>
+    </w:p>
+    <w:p>
+      <w:pPr>
+        <w:pStyle w:val="FirstParagraph"/>
+      </w:pPr>
+      <w:r>
+        <w:t xml:space="preserve">The report is limited in scope to the impacts of climate change on Atlantic cod fisheries in Iceland, Norway, Denmark and Scotland from 1950 to 2010. The report does not cover other fish species or historical changes in Atlantic cod populations prior to the onset of climate change. The analysis is based on existing scientific research and data, which may be limited in scope or availability. While the report provides an analysis of the ecological impact of climate change on Atlantic cod fisheries, it does not advocate for specific management strategies or policy recommendations. The report aims to provide a comprehensive analysis of the issues and potential solutions within the knowledge and expertise limitations of the author.</w:t>
+      </w:r>
+    </w:p>
+    <w:p>
+      <w:pPr>
+        <w:pStyle w:val="BodyText"/>
+      </w:pPr>
+      <w:r>
+        <w:t xml:space="preserve">fish data is only yearly and doesnt fully represent fishing seasons</w:t>
+      </w:r>
+      <w:r>
+        <w:t xml:space="preserve"> </w:t>
+      </w:r>
+      <w:r>
+        <w:t xml:space="preserve">tempature sensitivy of measuring equipment may mean there are measurement erros which aren’t accounted for</w:t>
+      </w:r>
+    </w:p>
+    <w:bookmarkEnd w:id="24"/>
+    <w:bookmarkEnd w:id="25"/>
+    <w:bookmarkStart w:id="26" w:name="Xbfe75eeef258034c5725002eea5195d53f159f7"/>
+    <w:p>
+      <w:pPr>
+        <w:pStyle w:val="Heading2"/>
+      </w:pPr>
+      <w:r>
+        <w:t xml:space="preserve">TODO talk here about overfishing as a limitation that is hard to account for</w:t>
+      </w:r>
+    </w:p>
+    <w:bookmarkEnd w:id="26"/>
+    <w:bookmarkStart w:id="30" w:name="X181f6de80087f75b9a7a5211b068dda030a41fa"/>
+    <w:p>
+      <w:pPr>
+        <w:pStyle w:val="Heading2"/>
+      </w:pPr>
+      <w:r>
+        <w:t xml:space="preserve">II. Climate Change and its Impact on Cod Fisheries</w:t>
+      </w:r>
+    </w:p>
+    <w:bookmarkStart w:id="27" w:name="causes-and-effects-of-climate-change"/>
+    <w:p>
+      <w:pPr>
+        <w:pStyle w:val="Heading3"/>
+      </w:pPr>
+      <w:r>
+        <w:t xml:space="preserve">Causes and Effects of Climate Change</w:t>
+      </w:r>
+    </w:p>
+    <w:p>
+      <w:pPr>
+        <w:pStyle w:val="FirstParagraph"/>
+      </w:pPr>
+      <w:r>
+        <w:t xml:space="preserve">Climate change is primarily caused by the increase in greenhouse gases (GHGs) in the atmosphere, particularly carbon dioxide (CO2). Human activities, such as burning fossil fuels, deforestation, and agriculture, are the main sources of GHG emissions. These activities release large amounts of CO2 and as a result the planet is experiencing a rise in temperature due to the heat-trapping effect of these gases.</w:t>
+      </w:r>
+    </w:p>
+    <w:p>
+      <w:pPr>
+        <w:pStyle w:val="BodyText"/>
+      </w:pPr>
+      <w:r>
+        <w:t xml:space="preserve">Climate change is having a significant impact on plant and animal species, and these changes are having ripple effects throughout ecosystems. One of the most significant impacts of climate change on ecosystems is that it is causing shifts in the behavior and distribution of species. As temperatures and precipitation patterns change, some species are migrating to cooler or wetter areas. For example, some fish species are moving further north or to deeper waters in response to warming ocean temperatures.</w:t>
+      </w:r>
+    </w:p>
+    <w:p>
+      <w:pPr>
+        <w:pStyle w:val="BodyText"/>
+      </w:pPr>
+      <w:r>
+        <w:t xml:space="preserve">These shifts in the distribution of species can have significant implications for ecosystems. As species move, they may encounter new competitors, predators, or prey, which can have cascading effects on food webs. Additionally, if certain species decline or disappear entirely, it can impact the availability of food and other resources for other species. This can lead to changes in the abundance and distribution of species, and can have significant impacts on ecosystem health and function.</w:t>
+      </w:r>
+    </w:p>
+    <w:p>
+      <w:pPr>
+        <w:pStyle w:val="BodyText"/>
+      </w:pPr>
+      <w:r>
+        <w:t xml:space="preserve">These changes in ecosystems can also have impacts on human livelihoods. For example, in the fishing industry, changes in the distribution of fish species can impact the abundance and availability of fish, which can impact the success of fishing operations. These impacts can have economic and social implications for communities that rely on the fishing industry for their livelihoods.</w:t>
+      </w:r>
+    </w:p>
+    <w:bookmarkEnd w:id="27"/>
+    <w:bookmarkStart w:id="28" w:name="historical-changes-in-cod-populations"/>
+    <w:p>
+      <w:pPr>
+        <w:pStyle w:val="Heading3"/>
+      </w:pPr>
+      <w:r>
+        <w:t xml:space="preserve">Historical Changes in Cod Populations</w:t>
+      </w:r>
+    </w:p>
+    <w:p>
+      <w:pPr>
+        <w:pStyle w:val="FirstParagraph"/>
+      </w:pPr>
+      <w:r>
+        <w:t xml:space="preserve">Atlantic cod populations have undergone significant changes over the centuries due to human fishing activities. Before European colonization, cod populations were plentiful and sustained Indigenous communities along the coast of North America. However, as commercial fishing began in the 15th century, the pressure on cod populations increased, leading to their depletion. By the early 1900s, there were concerns about the sustainability of the fishery, and measures such as fishing quotas and seasonal closures were implemented to allow for the recovery of the population.</w:t>
+      </w:r>
+    </w:p>
+    <w:p>
+      <w:pPr>
+        <w:pStyle w:val="BodyText"/>
+      </w:pPr>
+      <w:r>
+        <w:t xml:space="preserve">These conservation measures led to a partial recovery of the cod population in the mid-20th century. However, during this time, technological advancements in fishing methods, such as motorized vessels and sonar technology, allowed for increased efficiency and the exploitation of deeper waters, further depleting cod populations. Despite concerns about the sustainability of the fishery, the demand for cod continued to increase, and fishing pressure intensified in the latter half of the 20th century.</w:t>
+      </w:r>
+    </w:p>
+    <w:p>
+      <w:pPr>
+        <w:pStyle w:val="BodyText"/>
+      </w:pPr>
+      <w:r>
+        <w:t xml:space="preserve">In addition to overfishing, the cod population was also impacted by changes in the climate. As ocean temperatures increased in the latter half of the 20th century, the cod’s food sources began to shift, leading to changes in their distribution and abundance</w:t>
+      </w:r>
+      <w:r>
+        <w:t xml:space="preserve"> </w:t>
+      </w:r>
+      <w:r>
+        <w:t xml:space="preserve">(</w:t>
+      </w:r>
+      <w:r>
+        <w:rPr>
+          <w:bCs/>
+          <w:b/>
+        </w:rPr>
+        <w:t xml:space="preserve">SST?</w:t>
+      </w:r>
+      <w:r>
+        <w:t xml:space="preserve">)</w:t>
+      </w:r>
+      <w:r>
+        <w:t xml:space="preserve">. Warmer waters also allowed for the expansion of predators, such as seals and haddock, which preyed on cod populations.</w:t>
+      </w:r>
+    </w:p>
+    <w:p>
+      <w:pPr>
+        <w:pStyle w:val="BodyText"/>
+      </w:pPr>
+      <w:r>
+        <w:t xml:space="preserve">These changes in the ocean ecosystem, coupled with overfishing, contributed to the collapse of multiple fisheries such as the Atlantic Northwest cod fishery in the 1990s, with cod population reaching 1% of its historical value despite efforts to regulate fishing and promote sustainability</w:t>
+      </w:r>
+      <w:r>
+        <w:t xml:space="preserve"> </w:t>
+      </w:r>
+      <w:r>
+        <w:t xml:space="preserve">(</w:t>
+      </w:r>
+      <w:r>
+        <w:rPr>
+          <w:bCs/>
+          <w:b/>
+        </w:rPr>
+        <w:t xml:space="preserve">colapse?</w:t>
+      </w:r>
+      <w:r>
+        <w:t xml:space="preserve">)</w:t>
       </w:r>
       <w:r>
         <w:t xml:space="preserve">.</w:t>
       </w:r>
     </w:p>
+    <w:bookmarkEnd w:id="28"/>
+    <w:bookmarkStart w:id="29" w:name="current-situation-of-cod-fisheries"/>
+    <w:p>
+      <w:pPr>
+        <w:pStyle w:val="Heading3"/>
+      </w:pPr>
+      <w:r>
+        <w:t xml:space="preserve">Current Situation of Cod Fisheries</w:t>
+      </w:r>
+    </w:p>
+    <w:p>
+      <w:pPr>
+        <w:pStyle w:val="FirstParagraph"/>
+      </w:pPr>
+      <w:r>
+        <w:t xml:space="preserve">In Iceland due to the recognition of the importance of sustainable fishing and as such the management of the fishery is largely based on scientific research and collaboration between the government, industry, and stakeholders.</w:t>
+      </w:r>
+    </w:p>
     <w:p>
       <w:pPr>
         <w:pStyle w:val="BodyText"/>
       </w:pPr>
       <w:r>
-        <w:t xml:space="preserve">This species has been an important source of food and income for coastal communities across the North Atlantic region, supporting a vast industry of fishermen, processors, and distributors for centuries. However, the sustainability of the Atlantic cod fishery has been increasingly threatened in recent years due to overfishing, habitat destruction, and climate change.</w:t>
+        <w:t xml:space="preserve">The Icelandic cod fishery has been certified by the MSC, an international organization that sets standards for sustainable fisheries. This certification indicates that it meets the organization’s standards for sustainable fishing practices. The certification covers several Icelandic cod fishing areas and includes requirements for effective management, minimizing environmental impact, and maintaining healthy fish populations. The MSC certification has helped to promote the sustainability of Icelandic cod fisheries and increase market demand for certified sustainable seafood</w:t>
+      </w:r>
+      <w:r>
+        <w:t xml:space="preserve"> </w:t>
+      </w:r>
+      <w:r>
+        <w:t xml:space="preserve">(</w:t>
+      </w:r>
+      <w:r>
+        <w:rPr>
+          <w:bCs/>
+          <w:b/>
+        </w:rPr>
+        <w:t xml:space="preserve">msc?</w:t>
+      </w:r>
+      <w:r>
+        <w:t xml:space="preserve">)</w:t>
+      </w:r>
+      <w:r>
+        <w:t xml:space="preserve">.</w:t>
       </w:r>
     </w:p>
     <w:p>
@@ -135,7 +479,26 @@
         <w:pStyle w:val="BodyText"/>
       </w:pPr>
       <w:r>
-        <w:t xml:space="preserve">The warming of ocean waters, caused by increasing greenhouse gas emissions, has altered the biology, ecology, and behaviour of Atlantic cod, leading to declines in population and distribution. These changes have had significant impacts on the commercial fishing industry, which has relied heavily on Atlantic cod as a source of income and food for centuries.</w:t>
+        <w:t xml:space="preserve">According to the ICES’s latest fisheries overviews, the cod population in Icelandic waters is currently being fished above its sustainable harvest rate. While the biomass ratios of cod are currently in a desirable condition, the fishing mortality rates for cod are above the recommended levels for sustainable fishing</w:t>
+      </w:r>
+      <w:r>
+        <w:t xml:space="preserve"> </w:t>
+      </w:r>
+      <w:r>
+        <w:t xml:space="preserve">(</w:t>
+      </w:r>
+      <w:r>
+        <w:rPr>
+          <w:bCs/>
+          <w:b/>
+        </w:rPr>
+        <w:t xml:space="preserve">IcelandReport?</w:t>
+      </w:r>
+      <w:r>
+        <w:t xml:space="preserve">)</w:t>
+      </w:r>
+      <w:r>
+        <w:t xml:space="preserve">.</w:t>
       </w:r>
     </w:p>
     <w:p>
@@ -143,93 +506,7 @@
         <w:pStyle w:val="BodyText"/>
       </w:pPr>
       <w:r>
-        <w:t xml:space="preserve">In recent years, scientific research and policy efforts have been focused on understanding the impacts of climate change on Atlantic cod, and developing sustainable fishing strategies that take into account the changing environmental conditions.</w:t>
-      </w:r>
-    </w:p>
-    <w:p>
-      <w:pPr>
-        <w:pStyle w:val="BodyText"/>
-      </w:pPr>
-      <w:r>
-        <w:t xml:space="preserve">This report aims to review the current state of knowledge on the impact of climate change on Atlantic cod, including the ecological and environmental factors that shape its distribution and abundance, considering some of the socio-economic implications of its decline, and the strategies for sustainable management and conservation in the face of climate change.</w:t>
-      </w:r>
-    </w:p>
-    <w:p>
-      <w:pPr>
-        <w:pStyle w:val="BodyText"/>
-      </w:pPr>
-      <w:r>
-        <w:t xml:space="preserve">Through an analysis of the data regarding sea surface temperature increase and fishing, this report seeks to contribute to a more comprehensive and evidence-based understanding of the challenges associated with the Atlantic cod fishery in the era of climate change.</w:t>
-      </w:r>
-    </w:p>
-    <w:bookmarkEnd w:id="21"/>
-    <w:bookmarkStart w:id="22" w:name="background-and-context"/>
-    <w:p>
-      <w:pPr>
-        <w:pStyle w:val="Heading2"/>
-      </w:pPr>
-      <w:r>
-        <w:t xml:space="preserve">Background and context</w:t>
-      </w:r>
-    </w:p>
-    <w:p>
-      <w:pPr>
-        <w:pStyle w:val="FirstParagraph"/>
-      </w:pPr>
-      <w:r>
-        <w:t xml:space="preserve">Atlantic cod fishing has a long and complex history that dates back to at least the 11th century. Cod was a vital food source for European colonizers and became one of the most important commercial fish species in the North Atlantic.</w:t>
-      </w:r>
-    </w:p>
-    <w:p>
-      <w:pPr>
-        <w:pStyle w:val="BodyText"/>
-      </w:pPr>
-      <w:r>
-        <w:t xml:space="preserve">The first recorded European explorers to fish for cod in North America were the Vikings, who fished for cod off the coast of Newfoundland around 1000 AD. Later, in the 15th and 16th centuries, European fishermen established seasonal fishing camps along the New England nicknaming it Cape Cod</w:t>
-      </w:r>
-      <w:r>
-        <w:t xml:space="preserve"> </w:t>
-      </w:r>
-      <w:r>
-        <w:t xml:space="preserve">Kurlansky (1998b)</w:t>
-      </w:r>
-      <w:r>
-        <w:t xml:space="preserve">.</w:t>
-      </w:r>
-    </w:p>
-    <w:p>
-      <w:pPr>
-        <w:pStyle w:val="BodyText"/>
-      </w:pPr>
-      <w:r>
-        <w:t xml:space="preserve">As European fishing fleets grew in size and range, they began to explore deeper waters and more distant fishing grounds, leading to the development of large-scale commercial fishing operations. By the late 18th century, French and English fleets were competing for the rich cod fisheries of the Grand Banks and other areas leading to the modernization and a significant increase of cod fishing</w:t>
-      </w:r>
-      <w:r>
-        <w:t xml:space="preserve"> </w:t>
-      </w:r>
-      <w:r>
-        <w:t xml:space="preserve">Kurlansky (1998c)</w:t>
-      </w:r>
-      <w:r>
-        <w:t xml:space="preserve">.</w:t>
-      </w:r>
-    </w:p>
-    <w:p>
-      <w:pPr>
-        <w:pStyle w:val="BodyText"/>
-      </w:pPr>
-      <w:r>
-        <w:t xml:space="preserve">As such from its beginning of being an important food source, to its increased values in trade as a commodity and its increased in significance culturally due to it becoming a staple of many coastal diets and the naval development that produced experienced seamen and naval infrastructure that was required during the naval arms race of the colonial era.</w:t>
-      </w:r>
-    </w:p>
-    <w:bookmarkEnd w:id="22"/>
-    <w:bookmarkStart w:id="23" w:name="objectives-of-the-report"/>
-    <w:p>
-      <w:pPr>
-        <w:pStyle w:val="Heading2"/>
-      </w:pPr>
-      <w:r>
-        <w:t xml:space="preserve">objectives of the report</w:t>
+        <w:t xml:space="preserve">This suggests that the cod population is under pressure and additional management measures may be needed to ensure its long-term sustainability.</w:t>
       </w:r>
     </w:p>
     <w:p>
@@ -238,35 +515,7 @@
           <w:ilvl w:val="0"/>
           <w:numId w:val="1001"/>
         </w:numPr>
-      </w:pPr>
-      <w:r>
-        <w:t xml:space="preserve">Climate Change and its Impact on Cod Fisheries</w:t>
-      </w:r>
-      <w:r>
-        <w:t xml:space="preserve"> </w:t>
-      </w:r>
-      <w:r>
-        <w:t xml:space="preserve">A. Causes and Effects of Climate Change</w:t>
-      </w:r>
-      <w:r>
-        <w:t xml:space="preserve"> </w:t>
-      </w:r>
-      <w:r>
-        <w:t xml:space="preserve">B. Historical Changes in Cod Populations</w:t>
-      </w:r>
-      <w:r>
-        <w:t xml:space="preserve"> </w:t>
-      </w:r>
-      <w:r>
-        <w:t xml:space="preserve">C. Current Situation of Cod Fisheries</w:t>
-      </w:r>
-    </w:p>
-    <w:p>
-      <w:pPr>
-        <w:numPr>
-          <w:ilvl w:val="0"/>
-          <w:numId w:val="1001"/>
-        </w:numPr>
+        <w:pStyle w:val="Compact"/>
       </w:pPr>
       <w:r>
         <w:t xml:space="preserve">The Effects of Climate Change on Cod Fisheries in Denmark, Iceland, and Norway</w:t>
@@ -275,7 +524,107 @@
         <w:t xml:space="preserve"> </w:t>
       </w:r>
       <w:r>
-        <w:t xml:space="preserve">A. Greenland</w:t>
+        <w:t xml:space="preserve">A. Denmark</w:t>
+      </w:r>
+      <w:r>
+        <w:t xml:space="preserve"> </w:t>
+      </w:r>
+      <w:r>
+        <w:t xml:space="preserve">Overview of Denmark’s Cod Fisheries</w:t>
+      </w:r>
+      <w:r>
+        <w:t xml:space="preserve"> </w:t>
+      </w:r>
+      <w:r>
+        <w:t xml:space="preserve">The Effects of Climate Change on Denmark’s Cod Fisheries</w:t>
+      </w:r>
+      <w:r>
+        <w:t xml:space="preserve"> </w:t>
+      </w:r>
+      <w:r>
+        <w:t xml:space="preserve">B. Iceland</w:t>
+      </w:r>
+      <w:r>
+        <w:t xml:space="preserve"> </w:t>
+      </w:r>
+      <w:r>
+        <w:t xml:space="preserve">Overview of Iceland’s Cod Fisheries</w:t>
+      </w:r>
+      <w:r>
+        <w:t xml:space="preserve"> </w:t>
+      </w:r>
+      <w:r>
+        <w:t xml:space="preserve">The Effects of Climate Change on Iceland’s Cod Fisheries</w:t>
+      </w:r>
+      <w:r>
+        <w:t xml:space="preserve"> </w:t>
+      </w:r>
+      <w:r>
+        <w:t xml:space="preserve">C. Norway</w:t>
+      </w:r>
+      <w:r>
+        <w:t xml:space="preserve"> </w:t>
+      </w:r>
+      <w:r>
+        <w:t xml:space="preserve">Overview of Norway’s Cod Fisheries</w:t>
+      </w:r>
+      <w:r>
+        <w:t xml:space="preserve"> </w:t>
+      </w:r>
+      <w:r>
+        <w:t xml:space="preserve">The Effects of Climate Change on Norway’s Cod Fisheries</w:t>
+      </w:r>
+      <w:r>
+        <w:t xml:space="preserve"> </w:t>
+      </w:r>
+      <w:r>
+        <w:t xml:space="preserve">C. Scotland</w:t>
+      </w:r>
+      <w:r>
+        <w:t xml:space="preserve"> </w:t>
+      </w:r>
+      <w:r>
+        <w:t xml:space="preserve">Overview of Scotland’s Cod Fisheries</w:t>
+      </w:r>
+      <w:r>
+        <w:t xml:space="preserve"> </w:t>
+      </w:r>
+      <w:r>
+        <w:t xml:space="preserve">The Effects of Climate Change on Scotland’s Cod Fisheries</w:t>
+      </w:r>
+    </w:p>
+    <w:p>
+      <w:pPr>
+        <w:pStyle w:val="FirstParagraph"/>
+      </w:pPr>
+      <w:r>
+        <w:t xml:space="preserve">V. Conclusion</w:t>
+      </w:r>
+      <w:r>
+        <w:t xml:space="preserve"> </w:t>
+      </w:r>
+      <w:r>
+        <w:t xml:space="preserve">A. Summary of Findings</w:t>
+      </w:r>
+      <w:r>
+        <w:t xml:space="preserve"> </w:t>
+      </w:r>
+      <w:r>
+        <w:t xml:space="preserve">B. Implications for Cod Fisheries and Fishing Communities</w:t>
+      </w:r>
+      <w:r>
+        <w:t xml:space="preserve"> </w:t>
+      </w:r>
+      <w:r>
+        <w:t xml:space="preserve">C. Future Directions for Research and Action</w:t>
+      </w:r>
+    </w:p>
+    <w:p>
+      <w:pPr>
+        <w:pStyle w:val="BodyText"/>
+      </w:pPr>
+      <w:r>
+        <w:t xml:space="preserve">This improves the world because goverments can take this data to plan for longevitie of cod supplies for future generations</w:t>
       </w:r>
     </w:p>
     <w:p>
@@ -284,18 +633,41 @@
       </w:pPr>
       <w:r>
         <w:rPr>
+          <w:rStyle w:val="FunctionTok"/>
+        </w:rPr>
+        <w:t xml:space="preserve">adf.test</w:t>
+      </w:r>
+      <w:r>
+        <w:rPr>
+          <w:rStyle w:val="NormalTok"/>
+        </w:rPr>
+        <w:t xml:space="preserve">(timeSeriesIceland)</w:t>
+      </w:r>
+    </w:p>
+    <w:p>
+      <w:pPr>
+        <w:pStyle w:val="SourceCode"/>
+      </w:pPr>
+      <w:r>
+        <w:br/>
+      </w:r>
+      <w:r>
+        <w:rPr>
           <w:rStyle w:val="VerbatimChar"/>
         </w:rPr>
-        <w:t xml:space="preserve">Overview of Greenland's Cod Fisheries</w:t>
+        <w:t xml:space="preserve">    Augmented Dickey-Fuller Test</w:t>
       </w:r>
       <w:r>
         <w:br/>
       </w:r>
       <w:r>
+        <w:br/>
+      </w:r>
+      <w:r>
         <w:rPr>
           <w:rStyle w:val="VerbatimChar"/>
         </w:rPr>
-        <w:t xml:space="preserve">The Effects of Climate Change on Greenland's Cod Fisheries</w:t>
+        <w:t xml:space="preserve">data:  timeSeriesIceland</w:t>
       </w:r>
       <w:r>
         <w:br/>
@@ -304,7 +676,7 @@
         <w:rPr>
           <w:rStyle w:val="VerbatimChar"/>
         </w:rPr>
-        <w:t xml:space="preserve">B. Iceland</w:t>
+        <w:t xml:space="preserve">Dickey-Fuller = -3.5896, Lag order = 9, p-value = 0.03369</w:t>
       </w:r>
       <w:r>
         <w:br/>
@@ -313,16 +685,79 @@
         <w:rPr>
           <w:rStyle w:val="VerbatimChar"/>
         </w:rPr>
-        <w:t xml:space="preserve">Overview of Iceland's Cod Fisheries</w:t>
+        <w:t xml:space="preserve">alternative hypothesis: stationary</w:t>
+      </w:r>
+    </w:p>
+    <w:p>
+      <w:pPr>
+        <w:pStyle w:val="FirstParagraph"/>
+      </w:pPr>
+      <w:r>
+        <w:t xml:space="preserve">If the p-value of the test is less than 0.05, you can reject the null hypothesis that the time series is non-stationary and assume that it is stationary.</w:t>
+      </w:r>
+    </w:p>
+    <w:p>
+      <w:pPr>
+        <w:pStyle w:val="SourceCode"/>
+      </w:pPr>
+      <w:r>
+        <w:rPr>
+          <w:rStyle w:val="NormalTok"/>
+        </w:rPr>
+        <w:t xml:space="preserve">arima_model </w:t>
+      </w:r>
+      <w:r>
+        <w:rPr>
+          <w:rStyle w:val="OtherTok"/>
+        </w:rPr>
+        <w:t xml:space="preserve">&lt;-</w:t>
+      </w:r>
+      <w:r>
+        <w:rPr>
+          <w:rStyle w:val="NormalTok"/>
+        </w:rPr>
+        <w:t xml:space="preserve"> </w:t>
+      </w:r>
+      <w:r>
+        <w:rPr>
+          <w:rStyle w:val="FunctionTok"/>
+        </w:rPr>
+        <w:t xml:space="preserve">auto.arima</w:t>
+      </w:r>
+      <w:r>
+        <w:rPr>
+          <w:rStyle w:val="NormalTok"/>
+        </w:rPr>
+        <w:t xml:space="preserve">(timeSeriesIceland)</w:t>
       </w:r>
       <w:r>
         <w:br/>
       </w:r>
       <w:r>
+        <w:br/>
+      </w:r>
+      <w:r>
+        <w:rPr>
+          <w:rStyle w:val="FunctionTok"/>
+        </w:rPr>
+        <w:t xml:space="preserve">summary</w:t>
+      </w:r>
+      <w:r>
+        <w:rPr>
+          <w:rStyle w:val="NormalTok"/>
+        </w:rPr>
+        <w:t xml:space="preserve">(arima_model)</w:t>
+      </w:r>
+    </w:p>
+    <w:p>
+      <w:pPr>
+        <w:pStyle w:val="SourceCode"/>
+      </w:pPr>
+      <w:r>
         <w:rPr>
           <w:rStyle w:val="VerbatimChar"/>
         </w:rPr>
-        <w:t xml:space="preserve">The Effects of Climate Change on Iceland's Cod Fisheries</w:t>
+        <w:t xml:space="preserve">Series: timeSeriesIceland </w:t>
       </w:r>
       <w:r>
         <w:br/>
@@ -331,16 +766,19 @@
         <w:rPr>
           <w:rStyle w:val="VerbatimChar"/>
         </w:rPr>
-        <w:t xml:space="preserve">C. Norway</w:t>
+        <w:t xml:space="preserve">ARIMA(2,0,2)(0,1,1)[12] </w:t>
       </w:r>
       <w:r>
         <w:br/>
       </w:r>
       <w:r>
+        <w:br/>
+      </w:r>
+      <w:r>
         <w:rPr>
           <w:rStyle w:val="VerbatimChar"/>
         </w:rPr>
-        <w:t xml:space="preserve">Overview of Norway's Cod Fisheries</w:t>
+        <w:t xml:space="preserve">Coefficients:</w:t>
       </w:r>
       <w:r>
         <w:br/>
@@ -349,71 +787,109 @@
         <w:rPr>
           <w:rStyle w:val="VerbatimChar"/>
         </w:rPr>
-        <w:t xml:space="preserve">The Effects of Climate Change on Norway's Cod Fisheries</w:t>
-      </w:r>
-    </w:p>
-    <w:p>
-      <w:pPr>
-        <w:pStyle w:val="FirstParagraph"/>
-      </w:pPr>
-      <w:r>
-        <w:t xml:space="preserve">V. Conclusion</w:t>
-      </w:r>
-      <w:r>
-        <w:t xml:space="preserve"> </w:t>
-      </w:r>
-      <w:r>
-        <w:t xml:space="preserve">A. Summary of Findings</w:t>
-      </w:r>
-      <w:r>
-        <w:t xml:space="preserve"> </w:t>
-      </w:r>
-      <w:r>
-        <w:t xml:space="preserve">B. Implications for Cod Fisheries and Fishing Communities</w:t>
-      </w:r>
-      <w:r>
-        <w:t xml:space="preserve"> </w:t>
-      </w:r>
-      <w:r>
-        <w:t xml:space="preserve">C. Future Directions for Research and Action</w:t>
-      </w:r>
-    </w:p>
-    <w:p>
-      <w:pPr>
-        <w:numPr>
-          <w:ilvl w:val="0"/>
-          <w:numId w:val="1002"/>
-        </w:numPr>
-        <w:pStyle w:val="Compact"/>
+        <w:t xml:space="preserve">        ar1     ar2     ma1      ma2     sma1</w:t>
+      </w:r>
+      <w:r>
+        <w:br/>
+      </w:r>
+      <w:r>
+        <w:rPr>
+          <w:rStyle w:val="VerbatimChar"/>
+        </w:rPr>
+        <w:t xml:space="preserve">      0.205  0.4741  0.5556  -0.0970  -0.8644</w:t>
+      </w:r>
+      <w:r>
+        <w:br/>
+      </w:r>
+      <w:r>
+        <w:rPr>
+          <w:rStyle w:val="VerbatimChar"/>
+        </w:rPr>
+        <w:t xml:space="preserve">s.e.  0.250  0.1834  0.2509   0.0536   0.0244</w:t>
+      </w:r>
+      <w:r>
+        <w:br/>
+      </w:r>
+      <w:r>
+        <w:br/>
+      </w:r>
+      <w:r>
+        <w:rPr>
+          <w:rStyle w:val="VerbatimChar"/>
+        </w:rPr>
+        <w:t xml:space="preserve">sigma^2 = 0.1138:  log likelihood = -245.53</w:t>
+      </w:r>
+      <w:r>
+        <w:br/>
+      </w:r>
+      <w:r>
+        <w:rPr>
+          <w:rStyle w:val="VerbatimChar"/>
+        </w:rPr>
+        <w:t xml:space="preserve">AIC=503.06   AICc=503.17   BIC=530.53</w:t>
+      </w:r>
+      <w:r>
+        <w:br/>
+      </w:r>
+      <w:r>
+        <w:br/>
+      </w:r>
+      <w:r>
+        <w:rPr>
+          <w:rStyle w:val="VerbatimChar"/>
+        </w:rPr>
+        <w:t xml:space="preserve">Training set error measures:</w:t>
+      </w:r>
+      <w:r>
+        <w:br/>
+      </w:r>
+      <w:r>
+        <w:rPr>
+          <w:rStyle w:val="VerbatimChar"/>
+        </w:rPr>
+        <w:t xml:space="preserve">                        ME      RMSE       MAE        MPE     MAPE     MASE</w:t>
+      </w:r>
+      <w:r>
+        <w:br/>
+      </w:r>
+      <w:r>
+        <w:rPr>
+          <w:rStyle w:val="VerbatimChar"/>
+        </w:rPr>
+        <w:t xml:space="preserve">Training set -0.0004178092 0.3334673 0.2625421 -0.2899174 4.317829 0.560623</w:t>
+      </w:r>
+      <w:r>
+        <w:br/>
+      </w:r>
+      <w:r>
+        <w:rPr>
+          <w:rStyle w:val="VerbatimChar"/>
+        </w:rPr>
+        <w:t xml:space="preserve">                     ACF1</w:t>
+      </w:r>
+      <w:r>
+        <w:br/>
+      </w:r>
+      <w:r>
+        <w:rPr>
+          <w:rStyle w:val="VerbatimChar"/>
+        </w:rPr>
+        <w:t xml:space="preserve">Training set -0.001528177</w:t>
+      </w:r>
+    </w:p>
+    <w:bookmarkEnd w:id="29"/>
+    <w:bookmarkEnd w:id="30"/>
+    <w:bookmarkStart w:id="35" w:name="references"/>
+    <w:p>
+      <w:pPr>
+        <w:pStyle w:val="Heading2"/>
       </w:pPr>
       <w:r>
         <w:t xml:space="preserve">References</w:t>
       </w:r>
-      <w:r>
-        <w:t xml:space="preserve"> </w:t>
-      </w:r>
-      <w:r>
-        <w:t xml:space="preserve">A. List of Sources Cited</w:t>
-      </w:r>
-      <w:r>
-        <w:t xml:space="preserve"> </w:t>
-      </w:r>
-      <w:r>
-        <w:t xml:space="preserve">B. Additional Resources for Further Reading</w:t>
-      </w:r>
-    </w:p>
-    <w:bookmarkEnd w:id="23"/>
-    <w:bookmarkStart w:id="28" w:name="references"/>
-    <w:p>
-      <w:pPr>
-        <w:pStyle w:val="Heading2"/>
-      </w:pPr>
-      <w:r>
-        <w:t xml:space="preserve">References</w:t>
-      </w:r>
-    </w:p>
-    <w:bookmarkStart w:id="27" w:name="refs"/>
-    <w:bookmarkStart w:id="24" w:name="ref-Kurlansky1998Cod"/>
+    </w:p>
+    <w:bookmarkStart w:id="34" w:name="refs"/>
+    <w:bookmarkStart w:id="31" w:name="ref-Kurlansky1998Cod"/>
     <w:p>
       <w:pPr>
         <w:pStyle w:val="Bibliography"/>
@@ -435,8 +911,8 @@
         <w:t xml:space="preserve">. Penguin Books.</w:t>
       </w:r>
     </w:p>
-    <w:bookmarkEnd w:id="24"/>
-    <w:bookmarkStart w:id="25" w:name="ref-Kurlansky1998CodP63"/>
+    <w:bookmarkEnd w:id="31"/>
+    <w:bookmarkStart w:id="32" w:name="ref-Kurlansky1998CodP63"/>
     <w:p>
       <w:pPr>
         <w:pStyle w:val="Bibliography"/>
@@ -458,8 +934,8 @@
         <w:t xml:space="preserve">. Penguin Books.</w:t>
       </w:r>
     </w:p>
-    <w:bookmarkEnd w:id="25"/>
-    <w:bookmarkStart w:id="26" w:name="ref-Kurlansky1998CodP118"/>
+    <w:bookmarkEnd w:id="32"/>
+    <w:bookmarkStart w:id="33" w:name="ref-Kurlansky1998CodP118"/>
     <w:p>
       <w:pPr>
         <w:pStyle w:val="Bibliography"/>
@@ -481,9 +957,9 @@
         <w:t xml:space="preserve">. Penguin Books.</w:t>
       </w:r>
     </w:p>
-    <w:bookmarkEnd w:id="26"/>
-    <w:bookmarkEnd w:id="27"/>
-    <w:bookmarkEnd w:id="28"/>
+    <w:bookmarkEnd w:id="33"/>
+    <w:bookmarkEnd w:id="34"/>
+    <w:bookmarkEnd w:id="35"/>
     <w:sectPr/>
   </w:body>
 </w:document>
@@ -590,11 +1066,11 @@
       </w:pPr>
     </w:lvl>
   </w:abstractNum>
-  <w:abstractNum w:abstractNumId="99612">
-    <w:nsid w:val="A99612"/>
+  <w:abstractNum w:abstractNumId="99613">
+    <w:nsid w:val="A99613"/>
     <w:multiLevelType w:val="multilevel"/>
     <w:lvl w:ilvl="0">
-      <w:start w:val="2"/>
+      <w:start w:val="3"/>
       <w:numFmt w:val="upperRoman"/>
       <w:lvlText w:val="%1."/>
       <w:lvlJc w:val="left"/>
@@ -603,7 +1079,7 @@
       </w:pPr>
     </w:lvl>
     <w:lvl w:ilvl="1">
-      <w:start w:val="2"/>
+      <w:start w:val="3"/>
       <w:numFmt w:val="upperRoman"/>
       <w:lvlText w:val="%2."/>
       <w:lvlJc w:val="left"/>
@@ -612,7 +1088,7 @@
       </w:pPr>
     </w:lvl>
     <w:lvl w:ilvl="2">
-      <w:start w:val="2"/>
+      <w:start w:val="3"/>
       <w:numFmt w:val="upperRoman"/>
       <w:lvlText w:val="%3."/>
       <w:lvlJc w:val="left"/>
@@ -621,7 +1097,7 @@
       </w:pPr>
     </w:lvl>
     <w:lvl w:ilvl="3">
-      <w:start w:val="2"/>
+      <w:start w:val="3"/>
       <w:numFmt w:val="upperRoman"/>
       <w:lvlText w:val="%4."/>
       <w:lvlJc w:val="left"/>
@@ -630,7 +1106,7 @@
       </w:pPr>
     </w:lvl>
     <w:lvl w:ilvl="4">
-      <w:start w:val="2"/>
+      <w:start w:val="3"/>
       <w:numFmt w:val="upperRoman"/>
       <w:lvlText w:val="%5."/>
       <w:lvlJc w:val="left"/>
@@ -639,7 +1115,7 @@
       </w:pPr>
     </w:lvl>
     <w:lvl w:ilvl="5">
-      <w:start w:val="2"/>
+      <w:start w:val="3"/>
       <w:numFmt w:val="upperRoman"/>
       <w:lvlText w:val="%6."/>
       <w:lvlJc w:val="left"/>
@@ -648,7 +1124,7 @@
       </w:pPr>
     </w:lvl>
     <w:lvl w:ilvl="6">
-      <w:start w:val="2"/>
+      <w:start w:val="3"/>
       <w:numFmt w:val="upperRoman"/>
       <w:lvlText w:val="%7."/>
       <w:lvlJc w:val="left"/>
@@ -657,7 +1133,7 @@
       </w:pPr>
     </w:lvl>
     <w:lvl w:ilvl="7">
-      <w:start w:val="2"/>
+      <w:start w:val="3"/>
       <w:numFmt w:val="upperRoman"/>
       <w:lvlText w:val="%8."/>
       <w:lvlJc w:val="left"/>
@@ -666,92 +1142,7 @@
       </w:pPr>
     </w:lvl>
     <w:lvl w:ilvl="8">
-      <w:start w:val="2"/>
-      <w:numFmt w:val="upperRoman"/>
-      <w:lvlText w:val="%9."/>
-      <w:lvlJc w:val="left"/>
-      <w:pPr>
-        <w:ind w:left="6480" w:hanging="480"/>
-      </w:pPr>
-    </w:lvl>
-  </w:abstractNum>
-  <w:abstractNum w:abstractNumId="99616">
-    <w:nsid w:val="A99616"/>
-    <w:multiLevelType w:val="multilevel"/>
-    <w:lvl w:ilvl="0">
-      <w:start w:val="6"/>
-      <w:numFmt w:val="upperRoman"/>
-      <w:lvlText w:val="%1."/>
-      <w:lvlJc w:val="left"/>
-      <w:pPr>
-        <w:ind w:left="720" w:hanging="480"/>
-      </w:pPr>
-    </w:lvl>
-    <w:lvl w:ilvl="1">
-      <w:start w:val="6"/>
-      <w:numFmt w:val="upperRoman"/>
-      <w:lvlText w:val="%2."/>
-      <w:lvlJc w:val="left"/>
-      <w:pPr>
-        <w:ind w:left="1440" w:hanging="480"/>
-      </w:pPr>
-    </w:lvl>
-    <w:lvl w:ilvl="2">
-      <w:start w:val="6"/>
-      <w:numFmt w:val="upperRoman"/>
-      <w:lvlText w:val="%3."/>
-      <w:lvlJc w:val="left"/>
-      <w:pPr>
-        <w:ind w:left="2160" w:hanging="480"/>
-      </w:pPr>
-    </w:lvl>
-    <w:lvl w:ilvl="3">
-      <w:start w:val="6"/>
-      <w:numFmt w:val="upperRoman"/>
-      <w:lvlText w:val="%4."/>
-      <w:lvlJc w:val="left"/>
-      <w:pPr>
-        <w:ind w:left="2880" w:hanging="480"/>
-      </w:pPr>
-    </w:lvl>
-    <w:lvl w:ilvl="4">
-      <w:start w:val="6"/>
-      <w:numFmt w:val="upperRoman"/>
-      <w:lvlText w:val="%5."/>
-      <w:lvlJc w:val="left"/>
-      <w:pPr>
-        <w:ind w:left="3600" w:hanging="480"/>
-      </w:pPr>
-    </w:lvl>
-    <w:lvl w:ilvl="5">
-      <w:start w:val="6"/>
-      <w:numFmt w:val="upperRoman"/>
-      <w:lvlText w:val="%6."/>
-      <w:lvlJc w:val="left"/>
-      <w:pPr>
-        <w:ind w:left="4320" w:hanging="480"/>
-      </w:pPr>
-    </w:lvl>
-    <w:lvl w:ilvl="6">
-      <w:start w:val="6"/>
-      <w:numFmt w:val="upperRoman"/>
-      <w:lvlText w:val="%7."/>
-      <w:lvlJc w:val="left"/>
-      <w:pPr>
-        <w:ind w:left="5040" w:hanging="480"/>
-      </w:pPr>
-    </w:lvl>
-    <w:lvl w:ilvl="7">
-      <w:start w:val="6"/>
-      <w:numFmt w:val="upperRoman"/>
-      <w:lvlText w:val="%8."/>
-      <w:lvlJc w:val="left"/>
-      <w:pPr>
-        <w:ind w:left="5760" w:hanging="480"/>
-      </w:pPr>
-    </w:lvl>
-    <w:lvl w:ilvl="8">
-      <w:start w:val="6"/>
+      <w:start w:val="3"/>
       <w:numFmt w:val="upperRoman"/>
       <w:lvlText w:val="%9."/>
       <w:lvlJc w:val="left"/>
@@ -764,63 +1155,33 @@
     <w:abstractNumId w:val="990"/>
   </w:num>
   <w:num w:numId="1001">
-    <w:abstractNumId w:val="99612"/>
+    <w:abstractNumId w:val="99613"/>
     <w:lvlOverride w:ilvl="0">
-      <w:startOverride w:val="2"/>
+      <w:startOverride w:val="3"/>
     </w:lvlOverride>
     <w:lvlOverride w:ilvl="1">
-      <w:startOverride w:val="2"/>
+      <w:startOverride w:val="3"/>
     </w:lvlOverride>
     <w:lvlOverride w:ilvl="2">
-      <w:startOverride w:val="2"/>
+      <w:startOverride w:val="3"/>
     </w:lvlOverride>
     <w:lvlOverride w:ilvl="3">
-      <w:startOverride w:val="2"/>
+      <w:startOverride w:val="3"/>
     </w:lvlOverride>
     <w:lvlOverride w:ilvl="4">
-      <w:startOverride w:val="2"/>
+      <w:startOverride w:val="3"/>
     </w:lvlOverride>
     <w:lvlOverride w:ilvl="5">
-      <w:startOverride w:val="2"/>
+      <w:startOverride w:val="3"/>
     </w:lvlOverride>
     <w:lvlOverride w:ilvl="6">
-      <w:startOverride w:val="2"/>
+      <w:startOverride w:val="3"/>
     </w:lvlOverride>
     <w:lvlOverride w:ilvl="7">
-      <w:startOverride w:val="2"/>
+      <w:startOverride w:val="3"/>
     </w:lvlOverride>
     <w:lvlOverride w:ilvl="8">
-      <w:startOverride w:val="2"/>
-    </w:lvlOverride>
-  </w:num>
-  <w:num w:numId="1002">
-    <w:abstractNumId w:val="99616"/>
-    <w:lvlOverride w:ilvl="0">
-      <w:startOverride w:val="6"/>
-    </w:lvlOverride>
-    <w:lvlOverride w:ilvl="1">
-      <w:startOverride w:val="6"/>
-    </w:lvlOverride>
-    <w:lvlOverride w:ilvl="2">
-      <w:startOverride w:val="6"/>
-    </w:lvlOverride>
-    <w:lvlOverride w:ilvl="3">
-      <w:startOverride w:val="6"/>
-    </w:lvlOverride>
-    <w:lvlOverride w:ilvl="4">
-      <w:startOverride w:val="6"/>
-    </w:lvlOverride>
-    <w:lvlOverride w:ilvl="5">
-      <w:startOverride w:val="6"/>
-    </w:lvlOverride>
-    <w:lvlOverride w:ilvl="6">
-      <w:startOverride w:val="6"/>
-    </w:lvlOverride>
-    <w:lvlOverride w:ilvl="7">
-      <w:startOverride w:val="6"/>
-    </w:lvlOverride>
-    <w:lvlOverride w:ilvl="8">
-      <w:startOverride w:val="6"/>
+      <w:startOverride w:val="3"/>
     </w:lvlOverride>
   </w:num>
 </w:numbering>

</xml_diff>

<commit_message>
more references and fix engrish
</commit_message>
<xml_diff>
--- a/Term2/CommunicatingDataScience/IndividualReport/IndividualReport.docx
+++ b/Term2/CommunicatingDataScience/IndividualReport/IndividualReport.docx
@@ -130,7 +130,7 @@
         <w:t xml:space="preserve"> </w:t>
       </w:r>
       <w:r>
-        <w:t xml:space="preserve">of fishermen, processors, and distributors for centuries. However, the</w:t>
+        <w:t xml:space="preserve">of fishermen, processors and distributors for centuries. However, the</w:t>
       </w:r>
       <w:r>
         <w:t xml:space="preserve"> </w:t>
@@ -142,7 +142,7 @@
         <w:t xml:space="preserve"> </w:t>
       </w:r>
       <w:r>
-        <w:t xml:space="preserve">threatened in recent years due to overfishing, habitat destruction, and</w:t>
+        <w:t xml:space="preserve">threatened in recent years due to overfishing, habitat destruction and</w:t>
       </w:r>
       <w:r>
         <w:t xml:space="preserve"> </w:t>
@@ -162,7 +162,7 @@
         <w:t xml:space="preserve"> </w:t>
       </w:r>
       <w:r>
-        <w:t xml:space="preserve">emissions, has altered the biology, ecology, and behaviour of Atlantic</w:t>
+        <w:t xml:space="preserve">emissions, has altered the biology, ecology and behaviour of Atlantic</w:t>
       </w:r>
       <w:r>
         <w:t xml:space="preserve"> </w:t>
@@ -238,7 +238,7 @@
         <w:t xml:space="preserve"> </w:t>
       </w:r>
       <w:r>
-        <w:t xml:space="preserve">considering some of the socio-economic implications of its decline, and</w:t>
+        <w:t xml:space="preserve">considering some of the socio-economic implications of its decline and</w:t>
       </w:r>
       <w:r>
         <w:t xml:space="preserve"> </w:t>
@@ -480,13 +480,13 @@
         <w:t xml:space="preserve"> </w:t>
       </w:r>
       <w:r>
-        <w:t xml:space="preserve">to changes in Atlantic cod’s biology, ecology, and behaviour,</w:t>
-      </w:r>
-      <w:r>
-        <w:t xml:space="preserve"> </w:t>
-      </w:r>
-      <w:r>
-        <w:t xml:space="preserve">identifying the key challenges facing the fisheries, and examining</w:t>
+        <w:t xml:space="preserve">to changes in Atlantic cod’s biology, ecology and behaviour,</w:t>
+      </w:r>
+      <w:r>
+        <w:t xml:space="preserve"> </w:t>
+      </w:r>
+      <w:r>
+        <w:t xml:space="preserve">identifying the key challenges facing the fisheries and examining</w:t>
       </w:r>
       <w:r>
         <w:t xml:space="preserve"> </w:t>
@@ -498,15 +498,15 @@
         <w:t xml:space="preserve"> </w:t>
       </w:r>
       <w:r>
-        <w:t xml:space="preserve">adaptation, and sustainability of Atlantic cod fisheries.</w:t>
-      </w:r>
-    </w:p>
-    <w:p>
-      <w:pPr>
-        <w:pStyle w:val="BodyText"/>
-      </w:pPr>
-      <w:r>
-        <w:t xml:space="preserve">The countries of Iceland, Norway and Denmark were chosen due to their</w:t>
+        <w:t xml:space="preserve">adaptation and sustainability of Atlantic cod fisheries.</w:t>
+      </w:r>
+    </w:p>
+    <w:p>
+      <w:pPr>
+        <w:pStyle w:val="BodyText"/>
+      </w:pPr>
+      <w:r>
+        <w:t xml:space="preserve">The countries of Iceland, Norway and Danish Faroe Islands were chosen due to their</w:t>
       </w:r>
       <w:r>
         <w:t xml:space="preserve"> </w:t>
@@ -518,7 +518,7 @@
         <w:t xml:space="preserve"> </w:t>
       </w:r>
       <w:r>
-        <w:t xml:space="preserve">fish and the long lasting traditions of cod consumption from the Viking</w:t>
+        <w:t xml:space="preserve">fish and the historic traditions of cod consumption that started during the Viking</w:t>
       </w:r>
       <w:r>
         <w:t xml:space="preserve"> </w:t>
@@ -768,7 +768,7 @@
         <w:t xml:space="preserve"> </w:t>
       </w:r>
       <w:r>
-        <w:t xml:space="preserve">activities, such as burning fossil fuels, deforestation, and</w:t>
+        <w:t xml:space="preserve">activities, such as burning fossil fuels, deforestation and</w:t>
       </w:r>
       <w:r>
         <w:t xml:space="preserve"> </w:t>
@@ -800,7 +800,7 @@
         <w:t xml:space="preserve"> </w:t>
       </w:r>
       <w:r>
-        <w:t xml:space="preserve">species, and these changes are having ripple effects throughout</w:t>
+        <w:t xml:space="preserve">species and these changes are having ripple effects throughout</w:t>
       </w:r>
       <w:r>
         <w:t xml:space="preserve"> </w:t>
@@ -880,7 +880,7 @@
         <w:t xml:space="preserve"> </w:t>
       </w:r>
       <w:r>
-        <w:t xml:space="preserve">distribution of species, and can have significant impacts on ecosystem</w:t>
+        <w:t xml:space="preserve">distribution of species and can have significant impacts on ecosystem</w:t>
       </w:r>
       <w:r>
         <w:t xml:space="preserve"> </w:t>
@@ -978,7 +978,7 @@
         <w:t xml:space="preserve"> </w:t>
       </w:r>
       <w:r>
-        <w:t xml:space="preserve">sustainability of the fishery, and measures such as fishing quotas and</w:t>
+        <w:t xml:space="preserve">sustainability of the fishery and measures such as fishing quotas and</w:t>
       </w:r>
       <w:r>
         <w:t xml:space="preserve"> </w:t>
@@ -1034,7 +1034,7 @@
         <w:t xml:space="preserve"> </w:t>
       </w:r>
       <w:r>
-        <w:t xml:space="preserve">cod continued to increase, and fishing pressure intensified in the</w:t>
+        <w:t xml:space="preserve">cod continued to increase and fishing pressure intensified in the</w:t>
       </w:r>
       <w:r>
         <w:t xml:space="preserve"> </w:t>
@@ -1201,7 +1201,7 @@
         <w:pStyle w:val="BodyText"/>
       </w:pPr>
       <w:r>
-        <w:t xml:space="preserve">ICES data highlights the impact of climate change on the cod population in Norway, with changes in ocean temperature and acidity levels affecting the fish’s growth, reproduction, and survival rates. However data suggests that measures such as reducing fishing pressure, improving fishing practices, and protecting spawning and nursery areas can help to support the recovery and long-term sustainability of the cod population in Norway</w:t>
+        <w:t xml:space="preserve">ICES data highlights the impact of climate change on the cod population in Norway, with changes in ocean temperature and acidity levels affecting the fish’s growth, reproduction and survival rates. However data suggests that measures such as reducing fishing pressure, improving fishing practices and protecting spawning and nursery areas can help to support the recovery and long-term sustainability of the cod population in Norway</w:t>
       </w:r>
       <w:r>
         <w:t xml:space="preserve"> </w:t>
@@ -1218,7 +1218,7 @@
         <w:pStyle w:val="BodyText"/>
       </w:pPr>
       <w:r>
-        <w:t xml:space="preserve">In the Danish Faroe Islands the subdivision of Atlantic cod (Gadus morhua), North-east Arctic cod stocks that are fished within the Faroese ecoregion has been increasing since the late 1990s, and in 2021, the spawning-stock biomass (SSB) was estimated to be at its highest level since the early 1970s. ICES only advises that catches of Northeast Arctic cod should not exceed 783,000 tonnes in 2023</w:t>
+        <w:t xml:space="preserve">In the Danish Faroe Islands the subdivision of Atlantic cod (Gadus morhua), North-east Arctic cod stocks that are fished within the Faroese ecoregion has been increasing since the late 1990s and in 2021, the spawning-stock biomass (SSB) was estimated to be at its highest level since the early 1970s. ICES only advises that catches of North-east Arctic cod should not exceed 783,000 tonnes in 2023</w:t>
       </w:r>
       <w:r>
         <w:t xml:space="preserve"> </w:t>
@@ -1252,7 +1252,7 @@
         <w:pStyle w:val="BodyText"/>
       </w:pPr>
       <w:r>
-        <w:t xml:space="preserve">Lastly, ICES notes that Icelandic cod is currently below the precautionary reference point, and ICES advises that no directed fishing for Icelandic cod should take place in 2023</w:t>
+        <w:t xml:space="preserve">Lastly, ICES notes that Icelandic cod is currently below the precautionary reference point and ICES advises that no directed fishing for Icelandic cod should take place in 2023</w:t>
       </w:r>
       <w:r>
         <w:t xml:space="preserve"> </w:t>
@@ -1266,7 +1266,7 @@
     </w:p>
     <w:bookmarkEnd w:id="32"/>
     <w:bookmarkEnd w:id="33"/>
-    <w:bookmarkStart w:id="47" w:name="X46434b544619c6ab2bec3de5fbab53eefd205d9"/>
+    <w:bookmarkStart w:id="61" w:name="X46434b544619c6ab2bec3de5fbab53eefd205d9"/>
     <w:p>
       <w:pPr>
         <w:pStyle w:val="Heading2"/>
@@ -1541,11 +1541,10 @@
       </w:r>
     </w:p>
     <w:bookmarkEnd w:id="46"/>
-    <w:bookmarkEnd w:id="47"/>
-    <w:bookmarkStart w:id="57" w:name="faroe-islands"/>
-    <w:p>
-      <w:pPr>
-        <w:pStyle w:val="Heading2"/>
+    <w:bookmarkStart w:id="59" w:name="faroe-islands"/>
+    <w:p>
+      <w:pPr>
+        <w:pStyle w:val="Heading3"/>
       </w:pPr>
       <w:r>
         <w:t xml:space="preserve">Faroe Islands</w:t>
@@ -1581,18 +1580,18 @@
                 <wp:inline>
                   <wp:extent cx="5334000" cy="3293094"/>
                   <wp:effectExtent b="0" l="0" r="0" t="0"/>
-                  <wp:docPr descr="" title="" id="49" name="Picture"/>
+                  <wp:docPr descr="" title="" id="48" name="Picture"/>
                   <a:graphic>
                     <a:graphicData uri="http://schemas.openxmlformats.org/drawingml/2006/picture">
                       <pic:pic>
                         <pic:nvPicPr>
-                          <pic:cNvPr descr="FaroeSeasonalCodFishing.png" id="50" name="Picture"/>
+                          <pic:cNvPr descr="FaroeSeasonalCodFishing.png" id="49" name="Picture"/>
                           <pic:cNvPicPr>
                             <a:picLocks noChangeArrowheads="1" noChangeAspect="1"/>
                           </pic:cNvPicPr>
                         </pic:nvPicPr>
                         <pic:blipFill>
-                          <a:blip r:embed="rId48"/>
+                          <a:blip r:embed="rId47"/>
                           <a:stretch>
                             <a:fillRect/>
                           </a:stretch>
@@ -1673,18 +1672,18 @@
                 <wp:inline>
                   <wp:extent cx="5334000" cy="3293094"/>
                   <wp:effectExtent b="0" l="0" r="0" t="0"/>
-                  <wp:docPr descr="" title="" id="52" name="Picture"/>
+                  <wp:docPr descr="" title="" id="51" name="Picture"/>
                   <a:graphic>
                     <a:graphicData uri="http://schemas.openxmlformats.org/drawingml/2006/picture">
                       <pic:pic>
                         <pic:nvPicPr>
-                          <pic:cNvPr descr="FaroeSeasonTemperatureC.png" id="53" name="Picture"/>
+                          <pic:cNvPr descr="FaroeSeasonTemperatureC.png" id="52" name="Picture"/>
                           <pic:cNvPicPr>
                             <a:picLocks noChangeArrowheads="1" noChangeAspect="1"/>
                           </pic:cNvPicPr>
                         </pic:nvPicPr>
                         <pic:blipFill>
-                          <a:blip r:embed="rId51"/>
+                          <a:blip r:embed="rId50"/>
                           <a:stretch>
                             <a:fillRect/>
                           </a:stretch>
@@ -1744,18 +1743,18 @@
           <wp:inline>
             <wp:extent cx="5334000" cy="2891531"/>
             <wp:effectExtent b="0" l="0" r="0" t="0"/>
-            <wp:docPr descr="Linear Model summary" title="" id="55" name="Picture"/>
+            <wp:docPr descr="Linear Model summary" title="" id="54" name="Picture"/>
             <a:graphic>
               <a:graphicData uri="http://schemas.openxmlformats.org/drawingml/2006/picture">
                 <pic:pic>
                   <pic:nvPicPr>
-                    <pic:cNvPr descr="FaroeLinearModel.png" id="56" name="Picture"/>
+                    <pic:cNvPr descr="FaroeLinearModel.png" id="55" name="Picture"/>
                     <pic:cNvPicPr>
                       <a:picLocks noChangeArrowheads="1" noChangeAspect="1"/>
                     </pic:cNvPicPr>
                   </pic:nvPicPr>
                   <pic:blipFill>
-                    <a:blip r:embed="rId54"/>
+                    <a:blip r:embed="rId53"/>
                     <a:stretch>
                       <a:fillRect/>
                     </a:stretch>
@@ -1788,104 +1787,341 @@
         <w:t xml:space="preserve">As we can from the model, temperature is still statistically significant and but is only capable of justifying 1 to 2% variation of catches due to the lack of variation of temperature to infer on any of the sharp changes in cod landings.</w:t>
       </w:r>
     </w:p>
-    <w:bookmarkEnd w:id="57"/>
-    <w:bookmarkStart w:id="58" w:name="norway"/>
+    <w:p>
+      <w:pPr>
+        <w:pStyle w:val="BodyText"/>
+      </w:pPr>
+      <w:r>
+        <w:drawing>
+          <wp:inline>
+            <wp:extent cx="5334000" cy="3293094"/>
+            <wp:effectExtent b="0" l="0" r="0" t="0"/>
+            <wp:docPr descr="Faroe Island Temperature to Cod landing relation" title="" id="57" name="Picture"/>
+            <a:graphic>
+              <a:graphicData uri="http://schemas.openxmlformats.org/drawingml/2006/picture">
+                <pic:pic>
+                  <pic:nvPicPr>
+                    <pic:cNvPr descr="FaroeTemperatureCatchRelation.png" id="58" name="Picture"/>
+                    <pic:cNvPicPr>
+                      <a:picLocks noChangeArrowheads="1" noChangeAspect="1"/>
+                    </pic:cNvPicPr>
+                  </pic:nvPicPr>
+                  <pic:blipFill>
+                    <a:blip r:embed="rId56"/>
+                    <a:stretch>
+                      <a:fillRect/>
+                    </a:stretch>
+                  </pic:blipFill>
+                  <pic:spPr bwMode="auto">
+                    <a:xfrm>
+                      <a:off x="0" y="0"/>
+                      <a:ext cx="5334000" cy="3293094"/>
+                    </a:xfrm>
+                    <a:prstGeom prst="rect">
+                      <a:avLst/>
+                    </a:prstGeom>
+                    <a:noFill/>
+                    <a:ln w="9525">
+                      <a:noFill/>
+                      <a:headEnd/>
+                      <a:tailEnd/>
+                    </a:ln>
+                  </pic:spPr>
+                </pic:pic>
+              </a:graphicData>
+            </a:graphic>
+          </wp:inline>
+        </w:drawing>
+      </w:r>
+      <w:r>
+        <w:t xml:space="preserve"> </w:t>
+      </w:r>
+      <w:r>
+        <w:t xml:space="preserve">As we can observe from graphic the relation between temperature and and cod landing seems to be no correlation as temperature spikes have little to no effect on the cod landing.</w:t>
+      </w:r>
+    </w:p>
+    <w:bookmarkEnd w:id="59"/>
+    <w:bookmarkStart w:id="60" w:name="norway"/>
+    <w:p>
+      <w:pPr>
+        <w:pStyle w:val="Heading3"/>
+      </w:pPr>
+      <w:r>
+        <w:t xml:space="preserve">Norway</w:t>
+      </w:r>
+    </w:p>
+    <w:p>
+      <w:pPr>
+        <w:pStyle w:val="FirstParagraph"/>
+      </w:pPr>
+      <w:r>
+        <w:t xml:space="preserve">Due to lacking of readily available data it will not be possible to make meaningful comparisons with the previous analysis, furthermore primary data collection would be beyond the scope of this project.</w:t>
+      </w:r>
+    </w:p>
+    <w:bookmarkEnd w:id="60"/>
+    <w:bookmarkEnd w:id="61"/>
+    <w:bookmarkStart w:id="65" w:name="conclusion"/>
     <w:p>
       <w:pPr>
         <w:pStyle w:val="Heading2"/>
       </w:pPr>
       <w:r>
-        <w:t xml:space="preserve">Norway</w:t>
-      </w:r>
-    </w:p>
-    <w:bookmarkEnd w:id="58"/>
-    <w:bookmarkStart w:id="59" w:name="Xb220fc5197d52ecf622b1286450eb87654f4e03"/>
+        <w:t xml:space="preserve">Conclusion</w:t>
+      </w:r>
+    </w:p>
+    <w:bookmarkStart w:id="62" w:name="summary-of-findings"/>
+    <w:p>
+      <w:pPr>
+        <w:pStyle w:val="Heading3"/>
+      </w:pPr>
+      <w:r>
+        <w:t xml:space="preserve">Summary of findings</w:t>
+      </w:r>
+    </w:p>
+    <w:p>
+      <w:pPr>
+        <w:pStyle w:val="FirstParagraph"/>
+      </w:pPr>
+      <w:r>
+        <w:t xml:space="preserve">The current study provides an assessment of the current state of the Atlantic cod populations in Norway, the Danish Faroe Islands and Iceland. The analysis reveals that the fishing mortality rates for cod in Norway are above the recommended levels for sustainable fishing, while the cod population in the Norwegian Sea and other areas has been declining since 2014</w:t>
+      </w:r>
+      <w:r>
+        <w:t xml:space="preserve"> </w:t>
+      </w:r>
+      <w:r>
+        <w:t xml:space="preserve">Zbiciak and Markiewicz (2023)</w:t>
+      </w:r>
+      <w:r>
+        <w:t xml:space="preserve">. Climate change has been identified as a significant factor affecting the cod population in Norway, with changes in ocean temperature and acidity levels impacting the fish’s growth, reproduction and survival rates. However, the study suggests that implementing measures such as reducing fishing pressure, improving fishing practices and protecting spawning and nursery areas can support the recovery and long-term sustainability of the cod population in Norway</w:t>
+      </w:r>
+      <w:r>
+        <w:t xml:space="preserve"> </w:t>
+      </w:r>
+      <w:r>
+        <w:t xml:space="preserve">Zbiciak and Markiewicz (2023)</w:t>
+      </w:r>
+      <w:r>
+        <w:t xml:space="preserve">.</w:t>
+      </w:r>
+    </w:p>
+    <w:p>
+      <w:pPr>
+        <w:pStyle w:val="BodyText"/>
+      </w:pPr>
+      <w:r>
+        <w:t xml:space="preserve">In the Danish Faroe Islands, the study found that the subdivision of Atlantic cod stocks fished within the Faroese ecoregion has been increasing since the late 1990s, with the spawning-stock biomass (SSB) estimated to be at its highest level since the early 1970s. The report also highlights that the Faroese cod stock is in a healthy state, with the SSB estimated to be at or above the precautionary reference point. However, the study notes that the Icelandic cod stock is currently below the precautionary reference point and no directed fishing for Icelandic cod should take place in 2023</w:t>
+      </w:r>
+      <w:r>
+        <w:t xml:space="preserve"> </w:t>
+      </w:r>
+      <w:r>
+        <w:t xml:space="preserve">ICES (2023)</w:t>
+      </w:r>
+      <w:r>
+        <w:t xml:space="preserve">.</w:t>
+      </w:r>
+    </w:p>
+    <w:p>
+      <w:pPr>
+        <w:pStyle w:val="BodyText"/>
+      </w:pPr>
+      <w:r>
+        <w:t xml:space="preserve">The study also investigates the effects of climate change on cod fisheries in Iceland and finds that there has been a clear and gradual increase in the number of cod caught over time from 2010 to 2020, with a small decrease from the start of 2020 till the end of 2021. Temperature variations were found to be statistically significant in explaining up to 20% of the variation in cod landings. In contrast, the study found that temperature had little to no effect on the cod landing in the Danish Faroe Islands.</w:t>
+      </w:r>
+    </w:p>
+    <w:p>
+      <w:pPr>
+        <w:pStyle w:val="BodyText"/>
+      </w:pPr>
+      <w:r>
+        <w:t xml:space="preserve">Overall, the findings of the present study provide insights into the current state of Atlantic cod populations in Norway, the Danish Faroe Islands and Iceland, highlighting the impact of climate change on these populations and the potential for sustainable fishing practices to support their recovery and long-term sustainability.</w:t>
+      </w:r>
+    </w:p>
+    <w:bookmarkEnd w:id="62"/>
+    <w:bookmarkStart w:id="63" w:name="X64646b0f01933a8b40a1f8cb832301bd46c4c90"/>
+    <w:p>
+      <w:pPr>
+        <w:pStyle w:val="Heading3"/>
+      </w:pPr>
+      <w:r>
+        <w:t xml:space="preserve">Implications for cod fisheries and fishing communities</w:t>
+      </w:r>
+    </w:p>
+    <w:p>
+      <w:pPr>
+        <w:pStyle w:val="FirstParagraph"/>
+      </w:pPr>
+      <w:r>
+        <w:t xml:space="preserve">Firstly, the impact of climate change on cod populations cannot be ignored. Changes in ocean temperature can have significant effects on the growth, reproduction, and survival rates of cod</w:t>
+      </w:r>
+      <w:r>
+        <w:t xml:space="preserve"> </w:t>
+      </w:r>
+      <w:r>
+        <w:t xml:space="preserve">Zbiciak and Markiewicz (2023)</w:t>
+      </w:r>
+      <w:r>
+        <w:t xml:space="preserve">. As such, it may be necessary for fisheries management to take into account the effects of climate change in order to ensure the sustainability of the industry.</w:t>
+      </w:r>
+    </w:p>
+    <w:p>
+      <w:pPr>
+        <w:pStyle w:val="BodyText"/>
+      </w:pPr>
+      <w:r>
+        <w:t xml:space="preserve">The study has found that as water temperatures rise, there is a decrease in the number of Atlantic cod in Iceland, but not in the Faroe Islands. One possible explanation for this is that the range of temperature variation in the Faroe Islands is much smaller than in Iceland, which could help to explain why the impact of rising temperatures on cod populations is less severe in this region.</w:t>
+      </w:r>
+    </w:p>
+    <w:p>
+      <w:pPr>
+        <w:pStyle w:val="BodyText"/>
+      </w:pPr>
+      <w:r>
+        <w:t xml:space="preserve">To further investigate this trend, it may be necessary to identify the critical temperature range at which Atlantic cod populations experience a substantial decline. This would help to provide more specific insights into the factors that contribute to the observed differences in cod populations between Iceland and the Faroe Islands.</w:t>
+      </w:r>
+    </w:p>
+    <w:p>
+      <w:pPr>
+        <w:pStyle w:val="BodyText"/>
+      </w:pPr>
+      <w:r>
+        <w:t xml:space="preserve">Another potential explanation for the differing impact of rising temperatures on cod populations in Iceland and the Faroe Islands is that other subspecies of cod might migrate to the waters around the Faroe Islands, which could help to offset the negative impact of temperature on the local cod population.</w:t>
+      </w:r>
+    </w:p>
+    <w:p>
+      <w:pPr>
+        <w:pStyle w:val="BodyText"/>
+      </w:pPr>
+      <w:r>
+        <w:t xml:space="preserve">The findings presented in the study highlight the need for further research to gain a more comprehensive understanding of the intricate relationship between water temperature and Atlantic cod populations in various regions.</w:t>
+      </w:r>
+    </w:p>
+    <w:p>
+      <w:pPr>
+        <w:pStyle w:val="BodyText"/>
+      </w:pPr>
+      <w:r>
+        <w:t xml:space="preserve">Moreover, the data indicates that there are substantial disparities in the well-being of cod stocks across different areas. For instance, while the Norwegian Sea’s cod population has been decreasing since 2014, the stock in the Faroe Islands seems to be thriving</w:t>
+      </w:r>
+      <w:r>
+        <w:t xml:space="preserve"> </w:t>
+      </w:r>
+      <w:r>
+        <w:t xml:space="preserve">Zbiciak and Markiewicz (2023)</w:t>
+      </w:r>
+      <w:r>
+        <w:t xml:space="preserve">. Therefore, it may be necessary for fisheries management to adopt a more localized approach instead of assuming that all cod stocks are equally vulnerable or implementing a</w:t>
+      </w:r>
+      <w:r>
+        <w:t xml:space="preserve"> </w:t>
+      </w:r>
+      <w:r>
+        <w:t xml:space="preserve">“</w:t>
+      </w:r>
+      <w:r>
+        <w:t xml:space="preserve">one-size-fits-all</w:t>
+      </w:r>
+      <w:r>
+        <w:t xml:space="preserve">”</w:t>
+      </w:r>
+      <w:r>
+        <w:t xml:space="preserve"> </w:t>
+      </w:r>
+      <w:r>
+        <w:t xml:space="preserve">solution for all fisheries.</w:t>
+      </w:r>
+    </w:p>
+    <w:p>
+      <w:pPr>
+        <w:pStyle w:val="BodyText"/>
+      </w:pPr>
+      <w:r>
+        <w:t xml:space="preserve">Lastly, it is clear that overfishing has had a significant impact on the cod population, particularly in Norway and that sustainable fishing practices and regulations are necessary to ensure the long-term viability of this industry</w:t>
+      </w:r>
+      <w:r>
+        <w:t xml:space="preserve"> </w:t>
+      </w:r>
+      <w:r>
+        <w:t xml:space="preserve">Zbiciak and Markiewicz (2023)</w:t>
+      </w:r>
+      <w:r>
+        <w:t xml:space="preserve">. This could involve measures such as reducing fishing pressure, improving fishing practices, protecting spawning and nursery areas and making fisheries adopt industry standards such as the Marine Stewardship Council (MSC) certification can play an important role in ensuring responsible exploitation of fish stocks</w:t>
+      </w:r>
+      <w:r>
+        <w:t xml:space="preserve"> </w:t>
+      </w:r>
+      <w:r>
+        <w:t xml:space="preserve">“How the MSC Fisheries Standard Works”</w:t>
+      </w:r>
+      <w:r>
+        <w:t xml:space="preserve"> </w:t>
+      </w:r>
+      <w:r>
+        <w:t xml:space="preserve">(n.d.)</w:t>
+      </w:r>
+      <w:r>
+        <w:t xml:space="preserve">.</w:t>
+      </w:r>
+    </w:p>
+    <w:bookmarkEnd w:id="63"/>
+    <w:bookmarkStart w:id="64" w:name="Xc257fd48ef47a1b140a67bdbb96e436bf04196b"/>
+    <w:p>
+      <w:pPr>
+        <w:pStyle w:val="Heading3"/>
+      </w:pPr>
+      <w:r>
+        <w:t xml:space="preserve">Future Directions for Research and Action</w:t>
+      </w:r>
+    </w:p>
+    <w:p>
+      <w:pPr>
+        <w:pStyle w:val="FirstParagraph"/>
+      </w:pPr>
+      <w:r>
+        <w:t xml:space="preserve">In addition to continuing to gather more data over a longer time frame, it is also important to increase the frequency and accuracy of data collection to better understand the rate and magnitude of temperature changes in different regions. This will require investment in advanced monitoring technologies and infrastructure to improve the quality and coverage of data collection.</w:t>
+      </w:r>
+    </w:p>
+    <w:p>
+      <w:pPr>
+        <w:pStyle w:val="BodyText"/>
+      </w:pPr>
+      <w:r>
+        <w:t xml:space="preserve">Furthermore, it may be beneficial to expand research beyond just the effects of temperature on Atlantic cod populations, to also investigate the impact of other environmental factors such as ocean acidification and habitat degradation. This will help to better understand the complex interactions between different factors that contribute to changes in fish populations, and inform more comprehensive and effective management strategies.</w:t>
+      </w:r>
+    </w:p>
+    <w:p>
+      <w:pPr>
+        <w:pStyle w:val="BodyText"/>
+      </w:pPr>
+      <w:r>
+        <w:t xml:space="preserve">If the p-value of the test is less than 0.05, you can reject the null</w:t>
+      </w:r>
+      <w:r>
+        <w:t xml:space="preserve"> </w:t>
+      </w:r>
+      <w:r>
+        <w:t xml:space="preserve">hypothesis that the time series is non-stationary and assume that it is</w:t>
+      </w:r>
+      <w:r>
+        <w:t xml:space="preserve"> </w:t>
+      </w:r>
+      <w:r>
+        <w:t xml:space="preserve">stationary.</w:t>
+      </w:r>
+    </w:p>
+    <w:bookmarkEnd w:id="64"/>
+    <w:bookmarkEnd w:id="65"/>
+    <w:bookmarkStart w:id="81" w:name="references"/>
     <w:p>
       <w:pPr>
         <w:pStyle w:val="Heading2"/>
       </w:pPr>
       <w:r>
-        <w:t xml:space="preserve">V. Conclusion A. Summary of Findings B. Implications for Cod Fisheries and Fishing Communities C. Future Directions for Research and Action</w:t>
-      </w:r>
-    </w:p>
-    <w:p>
-      <w:pPr>
-        <w:pStyle w:val="FirstParagraph"/>
-      </w:pPr>
-      <w:r>
-        <w:t xml:space="preserve">This improves the world because goverments can take this data to plan</w:t>
-      </w:r>
-      <w:r>
-        <w:t xml:space="preserve"> </w:t>
-      </w:r>
-      <w:r>
-        <w:t xml:space="preserve">for longevitie of cod supplies for future generations and not repeat the collapse of the Atlantic northwest cod fishery and its repercusions</w:t>
-      </w:r>
-    </w:p>
-    <w:p>
-      <w:pPr>
-        <w:pStyle w:val="BodyText"/>
-      </w:pPr>
-      <w:r>
-        <w:t xml:space="preserve">As water temperature increases the less fish there is in iceland but not true for faroe islands</w:t>
-      </w:r>
-    </w:p>
-    <w:p>
-      <w:pPr>
-        <w:pStyle w:val="BodyText"/>
-      </w:pPr>
-      <w:r>
-        <w:t xml:space="preserve">The range of temperature variation is much smaller in faroe islands than iceland so that might justify the findings</w:t>
-      </w:r>
-    </w:p>
-    <w:p>
-      <w:pPr>
-        <w:pStyle w:val="BodyText"/>
-      </w:pPr>
-      <w:r>
-        <w:t xml:space="preserve">for further it would be to find the critical temperature range which would lead to a substantial decline to Atlantic cod</w:t>
-      </w:r>
-    </w:p>
-    <w:p>
-      <w:pPr>
-        <w:pStyle w:val="BodyText"/>
-      </w:pPr>
-      <w:r>
-        <w:t xml:space="preserve">A reason why Faroe Islandings might not feel the same effect as iceland is that some other subspecies of cod might migrate to those waters negative the effect of temperature depleting the population.</w:t>
-      </w:r>
-    </w:p>
-    <w:p>
-      <w:pPr>
-        <w:pStyle w:val="BodyText"/>
-      </w:pPr>
-      <w:r>
-        <w:t xml:space="preserve">If the p-value of the test is less than 0.05, you can reject the null</w:t>
-      </w:r>
-      <w:r>
-        <w:t xml:space="preserve"> </w:t>
-      </w:r>
-      <w:r>
-        <w:t xml:space="preserve">hypothesis that the time series is non-stationary and assume that it is</w:t>
-      </w:r>
-      <w:r>
-        <w:t xml:space="preserve"> </w:t>
-      </w:r>
-      <w:r>
-        <w:t xml:space="preserve">stationary.</w:t>
-      </w:r>
-    </w:p>
-    <w:bookmarkEnd w:id="59"/>
-    <w:bookmarkStart w:id="73" w:name="references"/>
-    <w:p>
-      <w:pPr>
-        <w:pStyle w:val="Heading2"/>
-      </w:pPr>
-      <w:r>
         <w:t xml:space="preserve">References</w:t>
       </w:r>
     </w:p>
-    <w:bookmarkStart w:id="72" w:name="refs"/>
-    <w:bookmarkStart w:id="61" w:name="ref-SST"/>
+    <w:bookmarkStart w:id="80" w:name="refs"/>
+    <w:bookmarkStart w:id="67" w:name="ref-SST"/>
     <w:p>
       <w:pPr>
         <w:pStyle w:val="Bibliography"/>
@@ -1915,7 +2151,7 @@
       <w:r>
         <w:t xml:space="preserve"> </w:t>
       </w:r>
-      <w:hyperlink r:id="rId60">
+      <w:hyperlink r:id="rId66">
         <w:r>
           <w:rPr>
             <w:rStyle w:val="Hyperlink"/>
@@ -1927,8 +2163,8 @@
         <w:t xml:space="preserve">.</w:t>
       </w:r>
     </w:p>
-    <w:bookmarkEnd w:id="61"/>
-    <w:bookmarkStart w:id="63" w:name="ref-colapse"/>
+    <w:bookmarkEnd w:id="67"/>
+    <w:bookmarkStart w:id="69" w:name="ref-colapse"/>
     <w:p>
       <w:pPr>
         <w:pStyle w:val="Bibliography"/>
@@ -1961,7 +2197,7 @@
       <w:r>
         <w:t xml:space="preserve"> </w:t>
       </w:r>
-      <w:hyperlink r:id="rId62">
+      <w:hyperlink r:id="rId68">
         <w:r>
           <w:rPr>
             <w:rStyle w:val="Hyperlink"/>
@@ -1973,13 +2209,56 @@
         <w:t xml:space="preserve">.</w:t>
       </w:r>
     </w:p>
-    <w:bookmarkEnd w:id="63"/>
-    <w:bookmarkStart w:id="65" w:name="ref-IcelandReport"/>
+    <w:bookmarkEnd w:id="69"/>
+    <w:bookmarkStart w:id="71" w:name="ref-MSC"/>
     <w:p>
       <w:pPr>
         <w:pStyle w:val="Bibliography"/>
       </w:pPr>
       <w:r>
+        <w:t xml:space="preserve">“How the MSC Fisheries Standard Works.”</w:t>
+      </w:r>
+      <w:r>
+        <w:t xml:space="preserve"> </w:t>
+      </w:r>
+      <w:r>
+        <w:t xml:space="preserve">n.d.</w:t>
+      </w:r>
+      <w:r>
+        <w:t xml:space="preserve"> </w:t>
+      </w:r>
+      <w:r>
+        <w:rPr>
+          <w:iCs/>
+          <w:i/>
+        </w:rPr>
+        <w:t xml:space="preserve">MSC International - English</w:t>
+      </w:r>
+      <w:r>
+        <w:t xml:space="preserve">.</w:t>
+      </w:r>
+      <w:r>
+        <w:t xml:space="preserve"> </w:t>
+      </w:r>
+      <w:hyperlink r:id="rId70">
+        <w:r>
+          <w:rPr>
+            <w:rStyle w:val="Hyperlink"/>
+          </w:rPr>
+          <w:t xml:space="preserve">https://www.msc.org/standards-and-certification/fisheries-standard/how-the-standard-works</w:t>
+        </w:r>
+      </w:hyperlink>
+      <w:r>
+        <w:t xml:space="preserve">.</w:t>
+      </w:r>
+    </w:p>
+    <w:bookmarkEnd w:id="71"/>
+    <w:bookmarkStart w:id="73" w:name="ref-IcelandReport"/>
+    <w:p>
+      <w:pPr>
+        <w:pStyle w:val="Bibliography"/>
+      </w:pPr>
+      <w:r>
         <w:t xml:space="preserve">ICES. 2022.</w:t>
       </w:r>
       <w:r>
@@ -1997,7 +2276,7 @@
       <w:r>
         <w:t xml:space="preserve"> </w:t>
       </w:r>
-      <w:hyperlink r:id="rId64">
+      <w:hyperlink r:id="rId72">
         <w:r>
           <w:rPr>
             <w:rStyle w:val="Hyperlink"/>
@@ -2009,8 +2288,8 @@
         <w:t xml:space="preserve">.</w:t>
       </w:r>
     </w:p>
-    <w:bookmarkEnd w:id="65"/>
-    <w:bookmarkStart w:id="67" w:name="ref-FaroeReport"/>
+    <w:bookmarkEnd w:id="73"/>
+    <w:bookmarkStart w:id="75" w:name="ref-FaroeReport"/>
     <w:p>
       <w:pPr>
         <w:pStyle w:val="Bibliography"/>
@@ -2033,7 +2312,7 @@
       <w:r>
         <w:t xml:space="preserve"> </w:t>
       </w:r>
-      <w:hyperlink r:id="rId66">
+      <w:hyperlink r:id="rId74">
         <w:r>
           <w:rPr>
             <w:rStyle w:val="Hyperlink"/>
@@ -2045,8 +2324,8 @@
         <w:t xml:space="preserve">.</w:t>
       </w:r>
     </w:p>
-    <w:bookmarkEnd w:id="67"/>
-    <w:bookmarkStart w:id="68" w:name="ref-Kurlansky1998Cod"/>
+    <w:bookmarkEnd w:id="75"/>
+    <w:bookmarkStart w:id="76" w:name="ref-Kurlansky1998Cod"/>
     <w:p>
       <w:pPr>
         <w:pStyle w:val="Bibliography"/>
@@ -2068,8 +2347,8 @@
         <w:t xml:space="preserve">. Jonathan Cape.</w:t>
       </w:r>
     </w:p>
-    <w:bookmarkEnd w:id="68"/>
-    <w:bookmarkStart w:id="69" w:name="ref-Kurlansky1998CodP63"/>
+    <w:bookmarkEnd w:id="76"/>
+    <w:bookmarkStart w:id="77" w:name="ref-Kurlansky1998CodP63"/>
     <w:p>
       <w:pPr>
         <w:pStyle w:val="Bibliography"/>
@@ -2091,8 +2370,8 @@
         <w:t xml:space="preserve">. Jonathan Cape.</w:t>
       </w:r>
     </w:p>
-    <w:bookmarkEnd w:id="69"/>
-    <w:bookmarkStart w:id="70" w:name="ref-Kurlansky1998CodP118"/>
+    <w:bookmarkEnd w:id="77"/>
+    <w:bookmarkStart w:id="78" w:name="ref-Kurlansky1998CodP118"/>
     <w:p>
       <w:pPr>
         <w:pStyle w:val="Bibliography"/>
@@ -2114,8 +2393,8 @@
         <w:t xml:space="preserve">. Jonathan Cape.</w:t>
       </w:r>
     </w:p>
-    <w:bookmarkEnd w:id="70"/>
-    <w:bookmarkStart w:id="71" w:name="ref-NorwayReport"/>
+    <w:bookmarkEnd w:id="78"/>
+    <w:bookmarkStart w:id="79" w:name="ref-NorwayReport"/>
     <w:p>
       <w:pPr>
         <w:pStyle w:val="Bibliography"/>
@@ -2146,9 +2425,9 @@
         <w:t xml:space="preserve">6 (2): 1–18.</w:t>
       </w:r>
     </w:p>
-    <w:bookmarkEnd w:id="71"/>
-    <w:bookmarkEnd w:id="72"/>
-    <w:bookmarkEnd w:id="73"/>
+    <w:bookmarkEnd w:id="79"/>
+    <w:bookmarkEnd w:id="80"/>
+    <w:bookmarkEnd w:id="81"/>
     <w:sectPr/>
   </w:body>
 </w:document>

</xml_diff>